<commit_message>
Zero-Storage Architecture v2.1: terminology clarity + scope boundaries + control verification
Co-Authored-By: Claude Opus 4.6 <noreply@anthropic.com>
</commit_message>
<xml_diff>
--- a/docs/04-compliance/ZERO_STORAGE_ARCHITECTURE.docx
+++ b/docs/04-compliance/ZERO_STORAGE_ARCHITECTURE.docx
@@ -2,7 +2,7 @@
 <file path=word/document.xml><?xml version="1.0" encoding="utf-8"?>
 <w:document xmlns:w="http://schemas.openxmlformats.org/wordprocessingml/2006/main" xmlns:m="http://schemas.openxmlformats.org/officeDocument/2006/math" xmlns:r="http://schemas.openxmlformats.org/officeDocument/2006/relationships" xmlns:o="urn:schemas-microsoft-com:office:office" xmlns:v="urn:schemas-microsoft-com:vml" xmlns:w10="urn:schemas-microsoft-com:office:word" xmlns:a="http://schemas.openxmlformats.org/drawingml/2006/main" xmlns:pic="http://schemas.openxmlformats.org/drawingml/2006/picture" xmlns:wp="http://schemas.openxmlformats.org/drawingml/2006/wordprocessingDrawing">
   <w:body>
-    <w:bookmarkStart w:id="75" w:name="zero-storage-architecture"/>
+    <w:bookmarkStart w:id="78" w:name="zero-storage-architecture"/>
     <w:p>
       <w:pPr>
         <w:pStyle w:val="Heading1"/>
@@ -42,7 +42,7 @@
         <w:t xml:space="preserve"> </w:t>
       </w:r>
       <w:r>
-        <w:t xml:space="preserve">2.0</w:t>
+        <w:t xml:space="preserve">2.1</w:t>
       </w:r>
       <w:r>
         <w:t xml:space="preserve"> </w:t>
@@ -442,7 +442,7 @@
       </w:r>
     </w:p>
     <w:bookmarkEnd w:id="10"/>
-    <w:bookmarkStart w:id="14" w:name="core-principle"/>
+    <w:bookmarkStart w:id="15" w:name="core-principle"/>
     <w:p>
       <w:pPr>
         <w:pStyle w:val="Heading2"/>
@@ -660,13 +660,166 @@
       </w:tr>
     </w:tbl>
     <w:bookmarkEnd w:id="12"/>
-    <w:bookmarkStart w:id="13" w:name="scope"/>
+    <w:bookmarkStart w:id="13" w:name="terminology-clarity"/>
     <w:p>
       <w:pPr>
         <w:pStyle w:val="Heading3"/>
       </w:pPr>
       <w:r>
-        <w:t xml:space="preserve">1.3 Scope</w:t>
+        <w:t xml:space="preserve">1.3 Terminology Clarity</w:t>
+      </w:r>
+    </w:p>
+    <w:p>
+      <w:pPr>
+        <w:pStyle w:val="BlockText"/>
+      </w:pPr>
+      <w:r>
+        <w:rPr>
+          <w:b/>
+          <w:bCs/>
+        </w:rPr>
+        <w:t xml:space="preserve">“Zero-storage”</w:t>
+      </w:r>
+      <w:r>
+        <w:rPr>
+          <w:b/>
+          <w:bCs/>
+        </w:rPr>
+        <w:t xml:space="preserve"> </w:t>
+      </w:r>
+      <w:r>
+        <w:rPr>
+          <w:b/>
+          <w:bCs/>
+        </w:rPr>
+        <w:t xml:space="preserve">does not mean</w:t>
+      </w:r>
+      <w:r>
+        <w:rPr>
+          <w:b/>
+          <w:bCs/>
+        </w:rPr>
+        <w:t xml:space="preserve"> </w:t>
+      </w:r>
+      <w:r>
+        <w:rPr>
+          <w:b/>
+          <w:bCs/>
+        </w:rPr>
+        <w:t xml:space="preserve">“no storage for all data.”</w:t>
+      </w:r>
+    </w:p>
+    <w:tbl>
+      <w:tblPr>
+        <w:tblStyle w:val="Table"/>
+        <w:tblW w:type="pct" w:w="5000"/>
+        <w:tblLayout w:type="fixed"/>
+        <w:tblLook w:firstRow="1" w:lastRow="0" w:firstColumn="0" w:lastColumn="0" w:noHBand="0" w:noVBand="0" w:val="0020"/>
+      </w:tblPr>
+      <w:tblGrid>
+        <w:gridCol w:w="3168"/>
+        <w:gridCol w:w="4752"/>
+      </w:tblGrid>
+      <w:tr>
+        <w:trPr>
+          <w:tblHeader w:val="on"/>
+        </w:trPr>
+        <w:tc>
+          <w:tcPr/>
+          <w:p>
+            <w:pPr>
+              <w:pStyle w:val="Compact"/>
+            </w:pPr>
+            <w:r>
+              <w:t xml:space="preserve">Term</w:t>
+            </w:r>
+          </w:p>
+        </w:tc>
+        <w:tc>
+          <w:tcPr/>
+          <w:p>
+            <w:pPr>
+              <w:pStyle w:val="Compact"/>
+            </w:pPr>
+            <w:r>
+              <w:t xml:space="preserve">Meaning</w:t>
+            </w:r>
+          </w:p>
+        </w:tc>
+      </w:tr>
+      <w:tr>
+        <w:tc>
+          <w:tcPr/>
+          <w:p>
+            <w:pPr>
+              <w:pStyle w:val="Compact"/>
+            </w:pPr>
+            <w:r>
+              <w:rPr>
+                <w:b/>
+                <w:bCs/>
+              </w:rPr>
+              <w:t xml:space="preserve">Zero-storage</w:t>
+            </w:r>
+          </w:p>
+        </w:tc>
+        <w:tc>
+          <w:tcPr/>
+          <w:p>
+            <w:pPr>
+              <w:pStyle w:val="Compact"/>
+            </w:pPr>
+            <w:r>
+              <w:t xml:space="preserve">No persistence of line-level financial data — raw uploaded files, individual account balances, and transaction details are never written to disk or database</w:t>
+            </w:r>
+          </w:p>
+        </w:tc>
+      </w:tr>
+      <w:tr>
+        <w:tc>
+          <w:tcPr/>
+          <w:p>
+            <w:pPr>
+              <w:pStyle w:val="Compact"/>
+            </w:pPr>
+            <w:r>
+              <w:rPr>
+                <w:b/>
+                <w:bCs/>
+              </w:rPr>
+              <w:t xml:space="preserve">Aggregate metadata retention</w:t>
+            </w:r>
+          </w:p>
+        </w:tc>
+        <w:tc>
+          <w:tcPr/>
+          <w:p>
+            <w:pPr>
+              <w:pStyle w:val="Compact"/>
+            </w:pPr>
+            <w:r>
+              <w:t xml:space="preserve">Separate and controlled persistence of computed summaries (category totals, ratios, row counts) subject to configurable retention windows (see Section 2.4)</w:t>
+            </w:r>
+          </w:p>
+        </w:tc>
+      </w:tr>
+    </w:tbl>
+    <w:p>
+      <w:pPr>
+        <w:pStyle w:val="BodyText"/>
+      </w:pPr>
+      <w:r>
+        <w:t xml:space="preserve">Paciolus maintains a minimal metadata database for authentication, client organization, diagnostic history (aggregates only), engagement workflow, and billing. These operational data classes are governed by the retention schedule in Section 2.4 and the canonical retention table in the Privacy Policy (Section 4.1).</w:t>
+      </w:r>
+    </w:p>
+    <w:bookmarkEnd w:id="13"/>
+    <w:bookmarkStart w:id="14" w:name="scope"/>
+    <w:p>
+      <w:pPr>
+        <w:pStyle w:val="Heading3"/>
+      </w:pPr>
+      <w:r>
+        <w:t xml:space="preserve">1.4 Scope</w:t>
       </w:r>
     </w:p>
     <w:p>
@@ -780,9 +933,9 @@
         </w:pict>
       </w:r>
     </w:p>
-    <w:bookmarkEnd w:id="13"/>
     <w:bookmarkEnd w:id="14"/>
-    <w:bookmarkStart w:id="29" w:name="what-is-stored-vs.-what-is-not"/>
+    <w:bookmarkEnd w:id="15"/>
+    <w:bookmarkStart w:id="30" w:name="what-is-stored-vs.-what-is-not"/>
     <w:p>
       <w:pPr>
         <w:pStyle w:val="Heading2"/>
@@ -791,7 +944,7 @@
         <w:t xml:space="preserve">2. What Is Stored vs. What Is Not</w:t>
       </w:r>
     </w:p>
-    <w:bookmarkStart w:id="15" w:name="data-classification-matrix"/>
+    <w:bookmarkStart w:id="16" w:name="data-classification-matrix"/>
     <w:p>
       <w:pPr>
         <w:pStyle w:val="Heading3"/>
@@ -1463,8 +1616,8 @@
         </w:tc>
       </w:tr>
     </w:tbl>
-    <w:bookmarkEnd w:id="15"/>
-    <w:bookmarkStart w:id="26" w:name="controlled-storage-exceptions"/>
+    <w:bookmarkEnd w:id="16"/>
+    <w:bookmarkStart w:id="27" w:name="controlled-storage-exceptions"/>
     <w:p>
       <w:pPr>
         <w:pStyle w:val="Heading3"/>
@@ -1497,7 +1650,7 @@
         <w:t xml:space="preserve">for essential business functions:</w:t>
       </w:r>
     </w:p>
-    <w:bookmarkStart w:id="16" w:name="users-table"/>
+    <w:bookmarkStart w:id="17" w:name="users-table"/>
     <w:p>
       <w:pPr>
         <w:pStyle w:val="Heading4"/>
@@ -1600,8 +1753,8 @@
         <w:t xml:space="preserve">- Trial balance results</w:t>
       </w:r>
     </w:p>
-    <w:bookmarkEnd w:id="16"/>
-    <w:bookmarkStart w:id="17" w:name="clients-table"/>
+    <w:bookmarkEnd w:id="17"/>
+    <w:bookmarkStart w:id="18" w:name="clients-table"/>
     <w:p>
       <w:pPr>
         <w:pStyle w:val="Heading4"/>
@@ -1710,8 +1863,8 @@
         <w:t xml:space="preserve">- Audit results or anomaly details</w:t>
       </w:r>
     </w:p>
-    <w:bookmarkEnd w:id="17"/>
-    <w:bookmarkStart w:id="18" w:name="activity-logs-table"/>
+    <w:bookmarkEnd w:id="18"/>
+    <w:bookmarkStart w:id="19" w:name="activity-logs-table"/>
     <w:p>
       <w:pPr>
         <w:pStyle w:val="Heading4"/>
@@ -1922,8 +2075,8 @@
         <w:t xml:space="preserve">- Anomaly descriptions (which accounts had issues)</w:t>
       </w:r>
     </w:p>
-    <w:bookmarkEnd w:id="18"/>
-    <w:bookmarkStart w:id="19" w:name="diagnostic-summaries-table"/>
+    <w:bookmarkEnd w:id="19"/>
+    <w:bookmarkStart w:id="20" w:name="diagnostic-summaries-table"/>
     <w:p>
       <w:pPr>
         <w:pStyle w:val="Heading4"/>
@@ -2138,8 +2291,8 @@
         <w:t xml:space="preserve">- Raw file contents</w:t>
       </w:r>
     </w:p>
-    <w:bookmarkEnd w:id="19"/>
-    <w:bookmarkStart w:id="20" w:name="tool-sessions-table"/>
+    <w:bookmarkEnd w:id="20"/>
+    <w:bookmarkStart w:id="21" w:name="tool-sessions-table"/>
     <w:p>
       <w:pPr>
         <w:pStyle w:val="Heading4"/>
@@ -2380,8 +2533,8 @@
         <w:t xml:space="preserve">permanent storage.</w:t>
       </w:r>
     </w:p>
-    <w:bookmarkEnd w:id="20"/>
-    <w:bookmarkStart w:id="21" w:name="engagements-table"/>
+    <w:bookmarkEnd w:id="21"/>
+    <w:bookmarkStart w:id="22" w:name="engagements-table"/>
     <w:p>
       <w:pPr>
         <w:pStyle w:val="Heading4"/>
@@ -2490,8 +2643,8 @@
         <w:t xml:space="preserve">- Anomaly details or line-level findings</w:t>
       </w:r>
     </w:p>
-    <w:bookmarkEnd w:id="21"/>
-    <w:bookmarkStart w:id="22" w:name="tool-runs-table"/>
+    <w:bookmarkEnd w:id="22"/>
+    <w:bookmarkStart w:id="23" w:name="tool-runs-table"/>
     <w:p>
       <w:pPr>
         <w:pStyle w:val="Heading4"/>
@@ -2616,8 +2769,8 @@
         <w:t xml:space="preserve">- Raw uploaded data</w:t>
       </w:r>
     </w:p>
-    <w:bookmarkEnd w:id="22"/>
-    <w:bookmarkStart w:id="23" w:name="follow-up-items-table"/>
+    <w:bookmarkEnd w:id="23"/>
+    <w:bookmarkStart w:id="24" w:name="follow-up-items-table"/>
     <w:p>
       <w:pPr>
         <w:pStyle w:val="Heading4"/>
@@ -2730,8 +2883,8 @@
         <w:t xml:space="preserve">- Specific account balances or transaction details</w:t>
       </w:r>
     </w:p>
-    <w:bookmarkEnd w:id="23"/>
-    <w:bookmarkStart w:id="24" w:name="subscriptions-table"/>
+    <w:bookmarkEnd w:id="24"/>
+    <w:bookmarkStart w:id="25" w:name="subscriptions-table"/>
     <w:p>
       <w:pPr>
         <w:pStyle w:val="Heading4"/>
@@ -2828,8 +2981,8 @@
         <w:t xml:space="preserve">- Financial amounts beyond subscription pricing metadata</w:t>
       </w:r>
     </w:p>
-    <w:bookmarkEnd w:id="24"/>
-    <w:bookmarkStart w:id="25" w:name="billing-events-table"/>
+    <w:bookmarkEnd w:id="25"/>
+    <w:bookmarkStart w:id="26" w:name="billing-events-table"/>
     <w:p>
       <w:pPr>
         <w:pStyle w:val="Heading4"/>
@@ -2914,9 +3067,9 @@
         <w:t xml:space="preserve">- Payment amounts, card details, invoice line items (Stripe handles all of these)</w:t>
       </w:r>
     </w:p>
-    <w:bookmarkEnd w:id="25"/>
     <w:bookmarkEnd w:id="26"/>
-    <w:bookmarkStart w:id="27" w:name="soft-delete-archival-model"/>
+    <w:bookmarkEnd w:id="27"/>
+    <w:bookmarkStart w:id="28" w:name="soft-delete-archival-model"/>
     <w:p>
       <w:pPr>
         <w:pStyle w:val="Heading3"/>
@@ -3233,8 +3386,8 @@
         <w:t xml:space="preserve">Ensures an immutable audit trail while supporting configurable retention windows.</w:t>
       </w:r>
     </w:p>
-    <w:bookmarkEnd w:id="27"/>
-    <w:bookmarkStart w:id="28" w:name="storage-duration"/>
+    <w:bookmarkEnd w:id="28"/>
+    <w:bookmarkStart w:id="29" w:name="storage-duration"/>
     <w:p>
       <w:pPr>
         <w:pStyle w:val="Heading3"/>
@@ -3780,9 +3933,9 @@
         </w:pict>
       </w:r>
     </w:p>
-    <w:bookmarkEnd w:id="28"/>
     <w:bookmarkEnd w:id="29"/>
-    <w:bookmarkStart w:id="34" w:name="technical-implementation"/>
+    <w:bookmarkEnd w:id="30"/>
+    <w:bookmarkStart w:id="35" w:name="technical-implementation"/>
     <w:p>
       <w:pPr>
         <w:pStyle w:val="Heading2"/>
@@ -3791,7 +3944,7 @@
         <w:t xml:space="preserve">3. Technical Implementation</w:t>
       </w:r>
     </w:p>
-    <w:bookmarkStart w:id="30" w:name="in-memory-processing-architecture"/>
+    <w:bookmarkStart w:id="31" w:name="in-memory-processing-architecture"/>
     <w:p>
       <w:pPr>
         <w:pStyle w:val="Heading3"/>
@@ -4162,8 +4315,8 @@
         <w:t xml:space="preserve">- Session storage used only for JWT token (not financial data)</w:t>
       </w:r>
     </w:p>
-    <w:bookmarkEnd w:id="30"/>
-    <w:bookmarkStart w:id="31" w:name="streaming-processing-for-large-files"/>
+    <w:bookmarkEnd w:id="31"/>
+    <w:bookmarkStart w:id="32" w:name="streaming-processing-for-large-files"/>
     <w:p>
       <w:pPr>
         <w:pStyle w:val="Heading3"/>
@@ -4489,8 +4642,8 @@
         <w:t xml:space="preserve">: Maximum 10,000 rows loaded at any time, regardless of file size.</w:t>
       </w:r>
     </w:p>
-    <w:bookmarkEnd w:id="31"/>
-    <w:bookmarkStart w:id="32" w:name="memory-cleanup"/>
+    <w:bookmarkEnd w:id="32"/>
+    <w:bookmarkStart w:id="33" w:name="memory-cleanup"/>
     <w:p>
       <w:pPr>
         <w:pStyle w:val="Heading3"/>
@@ -4721,8 +4874,8 @@
         <w:t xml:space="preserve">block, ensuring cleanup even if an exception occurs during processing. This pattern is applied to all file upload routes (TB analysis, journal entry testing, bank reconciliation, sampling, three-way match, AR aging, currency conversion, and all testing tool routes).</w:t>
       </w:r>
     </w:p>
-    <w:bookmarkEnd w:id="32"/>
-    <w:bookmarkStart w:id="33" w:name="export-mechanism-pdfexcel"/>
+    <w:bookmarkEnd w:id="33"/>
+    <w:bookmarkStart w:id="34" w:name="export-mechanism-pdfexcel"/>
     <w:p>
       <w:pPr>
         <w:pStyle w:val="Heading3"/>
@@ -4846,9 +4999,9 @@
         </w:pict>
       </w:r>
     </w:p>
-    <w:bookmarkEnd w:id="33"/>
     <w:bookmarkEnd w:id="34"/>
-    <w:bookmarkStart w:id="38" w:name="security-advantages"/>
+    <w:bookmarkEnd w:id="35"/>
+    <w:bookmarkStart w:id="39" w:name="security-advantages"/>
     <w:p>
       <w:pPr>
         <w:pStyle w:val="Heading2"/>
@@ -4857,7 +5010,7 @@
         <w:t xml:space="preserve">4. Security Advantages</w:t>
       </w:r>
     </w:p>
-    <w:bookmarkStart w:id="35" w:name="breach-impact-analysis"/>
+    <w:bookmarkStart w:id="36" w:name="breach-impact-analysis"/>
     <w:p>
       <w:pPr>
         <w:pStyle w:val="Heading3"/>
@@ -5112,8 +5265,8 @@
         </w:tc>
       </w:tr>
     </w:tbl>
-    <w:bookmarkEnd w:id="35"/>
-    <w:bookmarkStart w:id="36" w:name="attack-surface-reduction"/>
+    <w:bookmarkEnd w:id="36"/>
+    <w:bookmarkStart w:id="37" w:name="attack-surface-reduction"/>
     <w:p>
       <w:pPr>
         <w:pStyle w:val="Heading3"/>
@@ -5188,8 +5341,8 @@
         <w:t xml:space="preserve">- ⚠️ Client-side attacks (user’s browser, outside Paciolus control)</w:t>
       </w:r>
     </w:p>
-    <w:bookmarkEnd w:id="36"/>
-    <w:bookmarkStart w:id="37" w:name="data-breach-notification-thresholds"/>
+    <w:bookmarkEnd w:id="37"/>
+    <w:bookmarkStart w:id="38" w:name="data-breach-notification-thresholds"/>
     <w:p>
       <w:pPr>
         <w:pStyle w:val="Heading3"/>
@@ -5552,9 +5705,9 @@
         </w:pict>
       </w:r>
     </w:p>
-    <w:bookmarkEnd w:id="37"/>
     <w:bookmarkEnd w:id="38"/>
-    <w:bookmarkStart w:id="51" w:name="compliance-implications"/>
+    <w:bookmarkEnd w:id="39"/>
+    <w:bookmarkStart w:id="53" w:name="compliance-implications"/>
     <w:p>
       <w:pPr>
         <w:pStyle w:val="Heading2"/>
@@ -5563,16 +5716,281 @@
         <w:t xml:space="preserve">5. Compliance Implications</w:t>
       </w:r>
     </w:p>
-    <w:bookmarkStart w:id="42" w:name="gdpr-general-data-protection-regulation"/>
+    <w:bookmarkStart w:id="40" w:name="scope-boundaries"/>
     <w:p>
       <w:pPr>
         <w:pStyle w:val="Heading3"/>
       </w:pPr>
       <w:r>
+        <w:t xml:space="preserve">Scope Boundaries</w:t>
+      </w:r>
+    </w:p>
+    <w:p>
+      <w:pPr>
+        <w:pStyle w:val="FirstParagraph"/>
+      </w:pPr>
+      <w:r>
+        <w:t xml:space="preserve">Zero-Storage applies specifically to</w:t>
+      </w:r>
+      <w:r>
+        <w:t xml:space="preserve"> </w:t>
+      </w:r>
+      <w:r>
+        <w:rPr>
+          <w:b/>
+          <w:bCs/>
+        </w:rPr>
+        <w:t xml:space="preserve">raw financial data</w:t>
+      </w:r>
+      <w:r>
+        <w:t xml:space="preserve"> </w:t>
+      </w:r>
+      <w:r>
+        <w:t xml:space="preserve">— uploaded files, line-level account balances, and individual transaction details. It does</w:t>
+      </w:r>
+      <w:r>
+        <w:t xml:space="preserve"> </w:t>
+      </w:r>
+      <w:r>
+        <w:rPr>
+          <w:b/>
+          <w:bCs/>
+        </w:rPr>
+        <w:t xml:space="preserve">not</w:t>
+      </w:r>
+      <w:r>
+        <w:t xml:space="preserve"> </w:t>
+      </w:r>
+      <w:r>
+        <w:t xml:space="preserve">imply that Paciolus stores no data at all.</w:t>
+      </w:r>
+    </w:p>
+    <w:p>
+      <w:pPr>
+        <w:pStyle w:val="BodyText"/>
+      </w:pPr>
+      <w:r>
+        <w:t xml:space="preserve">Operational metadata — user credentials, client metadata, aggregate diagnostic summaries, engagement records, and billing events — is stored and governed by the retention schedule in Section 2.4. Compliance obligations apply differently to each data category:</w:t>
+      </w:r>
+    </w:p>
+    <w:tbl>
+      <w:tblPr>
+        <w:tblStyle w:val="Table"/>
+        <w:tblW w:type="pct" w:w="5000"/>
+        <w:tblLayout w:type="fixed"/>
+        <w:tblLook w:firstRow="1" w:lastRow="0" w:firstColumn="0" w:lastColumn="0" w:noHBand="0" w:noVBand="0" w:val="0020"/>
+      </w:tblPr>
+      <w:tblGrid>
+        <w:gridCol w:w="2527"/>
+        <w:gridCol w:w="3538"/>
+        <w:gridCol w:w="1853"/>
+      </w:tblGrid>
+      <w:tr>
+        <w:trPr>
+          <w:tblHeader w:val="on"/>
+        </w:trPr>
+        <w:tc>
+          <w:tcPr/>
+          <w:p>
+            <w:pPr>
+              <w:pStyle w:val="Compact"/>
+            </w:pPr>
+            <w:r>
+              <w:t xml:space="preserve">Data Category</w:t>
+            </w:r>
+          </w:p>
+        </w:tc>
+        <w:tc>
+          <w:tcPr/>
+          <w:p>
+            <w:pPr>
+              <w:pStyle w:val="Compact"/>
+            </w:pPr>
+            <w:r>
+              <w:t xml:space="preserve">Regulatory Exposure</w:t>
+            </w:r>
+          </w:p>
+        </w:tc>
+        <w:tc>
+          <w:tcPr/>
+          <w:p>
+            <w:pPr>
+              <w:pStyle w:val="Compact"/>
+            </w:pPr>
+            <w:r>
+              <w:t xml:space="preserve">Rationale</w:t>
+            </w:r>
+          </w:p>
+        </w:tc>
+      </w:tr>
+      <w:tr>
+        <w:tc>
+          <w:tcPr/>
+          <w:p>
+            <w:pPr>
+              <w:pStyle w:val="Compact"/>
+            </w:pPr>
+            <w:r>
+              <w:rPr>
+                <w:b/>
+                <w:bCs/>
+              </w:rPr>
+              <w:t xml:space="preserve">Raw financial data</w:t>
+            </w:r>
+          </w:p>
+        </w:tc>
+        <w:tc>
+          <w:tcPr/>
+          <w:p>
+            <w:pPr>
+              <w:pStyle w:val="Compact"/>
+            </w:pPr>
+            <w:r>
+              <w:t xml:space="preserve">None (never persisted)</w:t>
+            </w:r>
+          </w:p>
+        </w:tc>
+        <w:tc>
+          <w:tcPr/>
+          <w:p>
+            <w:pPr>
+              <w:pStyle w:val="Compact"/>
+            </w:pPr>
+            <w:r>
+              <w:t xml:space="preserve">Zero-Storage architecture eliminates storage-related obligations</w:t>
+            </w:r>
+          </w:p>
+        </w:tc>
+      </w:tr>
+      <w:tr>
+        <w:tc>
+          <w:tcPr/>
+          <w:p>
+            <w:pPr>
+              <w:pStyle w:val="Compact"/>
+            </w:pPr>
+            <w:r>
+              <w:rPr>
+                <w:b/>
+                <w:bCs/>
+              </w:rPr>
+              <w:t xml:space="preserve">User credentials</w:t>
+            </w:r>
+          </w:p>
+        </w:tc>
+        <w:tc>
+          <w:tcPr/>
+          <w:p>
+            <w:pPr>
+              <w:pStyle w:val="Compact"/>
+            </w:pPr>
+            <w:r>
+              <w:t xml:space="preserve">Standard data protection (GDPR Art. 5, CCPA §1798.100)</w:t>
+            </w:r>
+          </w:p>
+        </w:tc>
+        <w:tc>
+          <w:tcPr/>
+          <w:p>
+            <w:pPr>
+              <w:pStyle w:val="Compact"/>
+            </w:pPr>
+            <w:r>
+              <w:t xml:space="preserve">Encrypted at rest (bcrypt), deletable on request</w:t>
+            </w:r>
+          </w:p>
+        </w:tc>
+      </w:tr>
+      <w:tr>
+        <w:tc>
+          <w:tcPr/>
+          <w:p>
+            <w:pPr>
+              <w:pStyle w:val="Compact"/>
+            </w:pPr>
+            <w:r>
+              <w:rPr>
+                <w:b/>
+                <w:bCs/>
+              </w:rPr>
+              <w:t xml:space="preserve">Aggregate diagnostic metadata</w:t>
+            </w:r>
+          </w:p>
+        </w:tc>
+        <w:tc>
+          <w:tcPr/>
+          <w:p>
+            <w:pPr>
+              <w:pStyle w:val="Compact"/>
+            </w:pPr>
+            <w:r>
+              <w:t xml:space="preserve">Standard data protection</w:t>
+            </w:r>
+          </w:p>
+        </w:tc>
+        <w:tc>
+          <w:tcPr/>
+          <w:p>
+            <w:pPr>
+              <w:pStyle w:val="Compact"/>
+            </w:pPr>
+            <w:r>
+              <w:t xml:space="preserve">Contains no line-level detail; 365-day retention window</w:t>
+            </w:r>
+          </w:p>
+        </w:tc>
+      </w:tr>
+      <w:tr>
+        <w:tc>
+          <w:tcPr/>
+          <w:p>
+            <w:pPr>
+              <w:pStyle w:val="Compact"/>
+            </w:pPr>
+            <w:r>
+              <w:rPr>
+                <w:b/>
+                <w:bCs/>
+              </w:rPr>
+              <w:t xml:space="preserve">Engagement &amp; billing metadata</w:t>
+            </w:r>
+          </w:p>
+        </w:tc>
+        <w:tc>
+          <w:tcPr/>
+          <w:p>
+            <w:pPr>
+              <w:pStyle w:val="Compact"/>
+            </w:pPr>
+            <w:r>
+              <w:t xml:space="preserve">Standard data protection</w:t>
+            </w:r>
+          </w:p>
+        </w:tc>
+        <w:tc>
+          <w:tcPr/>
+          <w:p>
+            <w:pPr>
+              <w:pStyle w:val="Compact"/>
+            </w:pPr>
+            <w:r>
+              <w:t xml:space="preserve">Narrative-only / Stripe references only; deletable on request</w:t>
+            </w:r>
+          </w:p>
+        </w:tc>
+      </w:tr>
+    </w:tbl>
+    <w:bookmarkEnd w:id="40"/>
+    <w:bookmarkStart w:id="44" w:name="gdpr-general-data-protection-regulation"/>
+    <w:p>
+      <w:pPr>
+        <w:pStyle w:val="Heading3"/>
+      </w:pPr>
+      <w:r>
         <w:t xml:space="preserve">5.1 GDPR (General Data Protection Regulation)</w:t>
       </w:r>
     </w:p>
-    <w:bookmarkStart w:id="39" w:name="Xf61517586ad2512469be17d25512d6054c4051f"/>
+    <w:bookmarkStart w:id="41" w:name="Xf61517586ad2512469be17d25512d6054c4051f"/>
     <w:p>
       <w:pPr>
         <w:pStyle w:val="Heading4"/>
@@ -5691,8 +6109,8 @@
         <w:t xml:space="preserve">Aggregate metadata stored only for specified purposes (diagnostic history, trend analysis)</w:t>
       </w:r>
     </w:p>
-    <w:bookmarkEnd w:id="39"/>
-    <w:bookmarkStart w:id="40" w:name="right-to-erasure-article-17"/>
+    <w:bookmarkEnd w:id="41"/>
+    <w:bookmarkStart w:id="42" w:name="right-to-erasure-article-17"/>
     <w:p>
       <w:pPr>
         <w:pStyle w:val="Heading4"/>
@@ -5724,8 +6142,8 @@
         <w:t xml:space="preserve">endpoint. Since raw financial data is never stored, there is nothing to erase beyond aggregate metadata.</w:t>
       </w:r>
     </w:p>
-    <w:bookmarkEnd w:id="40"/>
-    <w:bookmarkStart w:id="41" w:name="data-processing-agreement-dpa"/>
+    <w:bookmarkEnd w:id="42"/>
+    <w:bookmarkStart w:id="43" w:name="data-processing-agreement-dpa"/>
     <w:p>
       <w:pPr>
         <w:pStyle w:val="Heading4"/>
@@ -5932,9 +6350,9 @@
         <w:t xml:space="preserve">for financial data, reducing regulatory burden.</w:t>
       </w:r>
     </w:p>
-    <w:bookmarkEnd w:id="41"/>
-    <w:bookmarkEnd w:id="42"/>
-    <w:bookmarkStart w:id="45" w:name="ccpa-california-consumer-privacy-act"/>
+    <w:bookmarkEnd w:id="43"/>
+    <w:bookmarkEnd w:id="44"/>
+    <w:bookmarkStart w:id="47" w:name="ccpa-california-consumer-privacy-act"/>
     <w:p>
       <w:pPr>
         <w:pStyle w:val="Heading3"/>
@@ -5943,7 +6361,7 @@
         <w:t xml:space="preserve">5.2 CCPA (California Consumer Privacy Act)</w:t>
       </w:r>
     </w:p>
-    <w:bookmarkStart w:id="43" w:name="sale-of-personal-information"/>
+    <w:bookmarkStart w:id="45" w:name="sale-of-personal-information"/>
     <w:p>
       <w:pPr>
         <w:pStyle w:val="Heading4"/>
@@ -6062,8 +6480,8 @@
         <w:t xml:space="preserve">“Paciolus does not sell your personal information and does not store raw financial data. Only aggregate diagnostic metadata is retained.”</w:t>
       </w:r>
     </w:p>
-    <w:bookmarkEnd w:id="43"/>
-    <w:bookmarkStart w:id="44" w:name="right-to-deletion-1798.105"/>
+    <w:bookmarkEnd w:id="45"/>
+    <w:bookmarkStart w:id="46" w:name="right-to-deletion-1798.105"/>
     <w:p>
       <w:pPr>
         <w:pStyle w:val="Heading4"/>
@@ -6102,158 +6520,158 @@
       </w:r>
       <w:r>
         <w:t xml:space="preserve">- ❌ Trial balance data (already deleted automatically)</w:t>
-      </w:r>
-    </w:p>
-    <w:bookmarkEnd w:id="44"/>
-    <w:bookmarkEnd w:id="45"/>
-    <w:bookmarkStart w:id="47" w:name="X543bded14d70ed741d25a7ba88462db6370492c"/>
-    <w:p>
-      <w:pPr>
-        <w:pStyle w:val="Heading3"/>
-      </w:pPr>
-      <w:r>
-        <w:t xml:space="preserve">5.3 SOC 2 Type II (Security, Availability, Confidentiality)</w:t>
-      </w:r>
-    </w:p>
-    <w:bookmarkStart w:id="46" w:name="simplified-control-scope"/>
-    <w:p>
-      <w:pPr>
-        <w:pStyle w:val="Heading4"/>
-      </w:pPr>
-      <w:r>
-        <w:t xml:space="preserve">Simplified Control Scope</w:t>
-      </w:r>
-    </w:p>
-    <w:p>
-      <w:pPr>
-        <w:pStyle w:val="FirstParagraph"/>
-      </w:pPr>
-      <w:r>
-        <w:t xml:space="preserve">Traditional SaaS SOC 2 controls:</w:t>
-      </w:r>
-      <w:r>
-        <w:t xml:space="preserve"> </w:t>
-      </w:r>
-      <w:r>
-        <w:t xml:space="preserve">- ✅ Access control to production databases</w:t>
-      </w:r>
-      <w:r>
-        <w:t xml:space="preserve"> </w:t>
-      </w:r>
-      <w:r>
-        <w:t xml:space="preserve">- ✅ Encryption at rest for stored data</w:t>
-      </w:r>
-      <w:r>
-        <w:t xml:space="preserve"> </w:t>
-      </w:r>
-      <w:r>
-        <w:t xml:space="preserve">- ✅ Data backup and recovery procedures</w:t>
-      </w:r>
-      <w:r>
-        <w:t xml:space="preserve"> </w:t>
-      </w:r>
-      <w:r>
-        <w:t xml:space="preserve">- ✅ Logical access to financial data</w:t>
-      </w:r>
-      <w:r>
-        <w:t xml:space="preserve"> </w:t>
-      </w:r>
-      <w:r>
-        <w:t xml:space="preserve">- ✅ Change management for data schemas</w:t>
-      </w:r>
-    </w:p>
-    <w:p>
-      <w:pPr>
-        <w:pStyle w:val="BodyText"/>
-      </w:pPr>
-      <w:r>
-        <w:rPr>
-          <w:b/>
-          <w:bCs/>
-        </w:rPr>
-        <w:t xml:space="preserve">Paciolus’s reduced scope:</w:t>
-      </w:r>
-      <w:r>
-        <w:t xml:space="preserve"> </w:t>
-      </w:r>
-      <w:r>
-        <w:t xml:space="preserve">- ✅ Access control to production databases (metadata only)</w:t>
-      </w:r>
-      <w:r>
-        <w:t xml:space="preserve"> </w:t>
-      </w:r>
-      <w:r>
-        <w:t xml:space="preserve">- ✅ Encryption at rest (aggregate metadata only, no line-level financial data)</w:t>
-      </w:r>
-      <w:r>
-        <w:t xml:space="preserve"> </w:t>
-      </w:r>
-      <w:r>
-        <w:t xml:space="preserve">- ✅ Data backup (aggregate metadata only, no line-level financial data)</w:t>
-      </w:r>
-      <w:r>
-        <w:t xml:space="preserve"> </w:t>
-      </w:r>
-      <w:r>
-        <w:t xml:space="preserve">- ❌</w:t>
-      </w:r>
-      <w:r>
-        <w:t xml:space="preserve"> </w:t>
-      </w:r>
-      <w:r>
-        <w:rPr>
-          <w:b/>
-          <w:bCs/>
-        </w:rPr>
-        <w:t xml:space="preserve">Logical access to line-level financial data (N/A - not stored)</w:t>
-      </w:r>
-      <w:r>
-        <w:t xml:space="preserve"> </w:t>
-      </w:r>
-      <w:r>
-        <w:t xml:space="preserve">- ❌</w:t>
-      </w:r>
-      <w:r>
-        <w:t xml:space="preserve"> </w:t>
-      </w:r>
-      <w:r>
-        <w:rPr>
-          <w:b/>
-          <w:bCs/>
-        </w:rPr>
-        <w:t xml:space="preserve">Change management for line-level financial data schemas (N/A - not stored)</w:t>
-      </w:r>
-    </w:p>
-    <w:p>
-      <w:pPr>
-        <w:pStyle w:val="BodyText"/>
-      </w:pPr>
-      <w:r>
-        <w:rPr>
-          <w:b/>
-          <w:bCs/>
-        </w:rPr>
-        <w:t xml:space="preserve">Audit advantage:</w:t>
-      </w:r>
-      <w:r>
-        <w:t xml:space="preserve"> </w:t>
-      </w:r>
-      <w:r>
-        <w:t xml:space="preserve">Fewer controls required, simpler evidence collection.</w:t>
       </w:r>
     </w:p>
     <w:bookmarkEnd w:id="46"/>
     <w:bookmarkEnd w:id="47"/>
-    <w:bookmarkStart w:id="50" w:name="industry-specific-regulations"/>
+    <w:bookmarkStart w:id="49" w:name="X543bded14d70ed741d25a7ba88462db6370492c"/>
     <w:p>
       <w:pPr>
         <w:pStyle w:val="Heading3"/>
       </w:pPr>
       <w:r>
+        <w:t xml:space="preserve">5.3 SOC 2 Type II (Security, Availability, Confidentiality)</w:t>
+      </w:r>
+    </w:p>
+    <w:bookmarkStart w:id="48" w:name="simplified-control-scope"/>
+    <w:p>
+      <w:pPr>
+        <w:pStyle w:val="Heading4"/>
+      </w:pPr>
+      <w:r>
+        <w:t xml:space="preserve">Simplified Control Scope</w:t>
+      </w:r>
+    </w:p>
+    <w:p>
+      <w:pPr>
+        <w:pStyle w:val="FirstParagraph"/>
+      </w:pPr>
+      <w:r>
+        <w:t xml:space="preserve">Traditional SaaS SOC 2 controls:</w:t>
+      </w:r>
+      <w:r>
+        <w:t xml:space="preserve"> </w:t>
+      </w:r>
+      <w:r>
+        <w:t xml:space="preserve">- ✅ Access control to production databases</w:t>
+      </w:r>
+      <w:r>
+        <w:t xml:space="preserve"> </w:t>
+      </w:r>
+      <w:r>
+        <w:t xml:space="preserve">- ✅ Encryption at rest for stored data</w:t>
+      </w:r>
+      <w:r>
+        <w:t xml:space="preserve"> </w:t>
+      </w:r>
+      <w:r>
+        <w:t xml:space="preserve">- ✅ Data backup and recovery procedures</w:t>
+      </w:r>
+      <w:r>
+        <w:t xml:space="preserve"> </w:t>
+      </w:r>
+      <w:r>
+        <w:t xml:space="preserve">- ✅ Logical access to financial data</w:t>
+      </w:r>
+      <w:r>
+        <w:t xml:space="preserve"> </w:t>
+      </w:r>
+      <w:r>
+        <w:t xml:space="preserve">- ✅ Change management for data schemas</w:t>
+      </w:r>
+    </w:p>
+    <w:p>
+      <w:pPr>
+        <w:pStyle w:val="BodyText"/>
+      </w:pPr>
+      <w:r>
+        <w:rPr>
+          <w:b/>
+          <w:bCs/>
+        </w:rPr>
+        <w:t xml:space="preserve">Paciolus’s reduced scope:</w:t>
+      </w:r>
+      <w:r>
+        <w:t xml:space="preserve"> </w:t>
+      </w:r>
+      <w:r>
+        <w:t xml:space="preserve">- ✅ Access control to production databases (metadata only)</w:t>
+      </w:r>
+      <w:r>
+        <w:t xml:space="preserve"> </w:t>
+      </w:r>
+      <w:r>
+        <w:t xml:space="preserve">- ✅ Encryption at rest (aggregate metadata only, no line-level financial data)</w:t>
+      </w:r>
+      <w:r>
+        <w:t xml:space="preserve"> </w:t>
+      </w:r>
+      <w:r>
+        <w:t xml:space="preserve">- ✅ Data backup (aggregate metadata only, no line-level financial data)</w:t>
+      </w:r>
+      <w:r>
+        <w:t xml:space="preserve"> </w:t>
+      </w:r>
+      <w:r>
+        <w:t xml:space="preserve">- ❌</w:t>
+      </w:r>
+      <w:r>
+        <w:t xml:space="preserve"> </w:t>
+      </w:r>
+      <w:r>
+        <w:rPr>
+          <w:b/>
+          <w:bCs/>
+        </w:rPr>
+        <w:t xml:space="preserve">Logical access to line-level financial data (N/A - not stored)</w:t>
+      </w:r>
+      <w:r>
+        <w:t xml:space="preserve"> </w:t>
+      </w:r>
+      <w:r>
+        <w:t xml:space="preserve">- ❌</w:t>
+      </w:r>
+      <w:r>
+        <w:t xml:space="preserve"> </w:t>
+      </w:r>
+      <w:r>
+        <w:rPr>
+          <w:b/>
+          <w:bCs/>
+        </w:rPr>
+        <w:t xml:space="preserve">Change management for line-level financial data schemas (N/A - not stored)</w:t>
+      </w:r>
+    </w:p>
+    <w:p>
+      <w:pPr>
+        <w:pStyle w:val="BodyText"/>
+      </w:pPr>
+      <w:r>
+        <w:rPr>
+          <w:b/>
+          <w:bCs/>
+        </w:rPr>
+        <w:t xml:space="preserve">Audit advantage:</w:t>
+      </w:r>
+      <w:r>
+        <w:t xml:space="preserve"> </w:t>
+      </w:r>
+      <w:r>
+        <w:t xml:space="preserve">Fewer controls required, simpler evidence collection.</w:t>
+      </w:r>
+    </w:p>
+    <w:bookmarkEnd w:id="48"/>
+    <w:bookmarkEnd w:id="49"/>
+    <w:bookmarkStart w:id="52" w:name="industry-specific-regulations"/>
+    <w:p>
+      <w:pPr>
+        <w:pStyle w:val="Heading3"/>
+      </w:pPr>
+      <w:r>
         <w:t xml:space="preserve">5.4 Industry-Specific Regulations</w:t>
       </w:r>
     </w:p>
-    <w:bookmarkStart w:id="48" w:name="sox-sarbanes-oxley-section-404"/>
+    <w:bookmarkStart w:id="50" w:name="sox-sarbanes-oxley-section-404"/>
     <w:p>
       <w:pPr>
         <w:pStyle w:val="Heading4"/>
@@ -6286,8 +6704,8 @@
         <w:t xml:space="preserve">as it does not store financial records. Clients remain responsible for their own SOX compliance using data they download from Paciolus.</w:t>
       </w:r>
     </w:p>
-    <w:bookmarkEnd w:id="48"/>
-    <w:bookmarkStart w:id="49" w:name="X076ef7b0bd5fb0e2b69ae6620223435016539c1"/>
+    <w:bookmarkEnd w:id="50"/>
+    <w:bookmarkStart w:id="51" w:name="X076ef7b0bd5fb0e2b69ae6620223435016539c1"/>
     <w:p>
       <w:pPr>
         <w:pStyle w:val="Heading4"/>
@@ -6321,10 +6739,10 @@
         </w:pict>
       </w:r>
     </w:p>
-    <w:bookmarkEnd w:id="49"/>
-    <w:bookmarkEnd w:id="50"/>
     <w:bookmarkEnd w:id="51"/>
-    <w:bookmarkStart w:id="55" w:name="competitive-differentiation"/>
+    <w:bookmarkEnd w:id="52"/>
+    <w:bookmarkEnd w:id="53"/>
+    <w:bookmarkStart w:id="57" w:name="competitive-differentiation"/>
     <w:p>
       <w:pPr>
         <w:pStyle w:val="Heading2"/>
@@ -6333,7 +6751,7 @@
         <w:t xml:space="preserve">6. Competitive Differentiation</w:t>
       </w:r>
     </w:p>
-    <w:bookmarkStart w:id="52" w:name="market-positioning"/>
+    <w:bookmarkStart w:id="54" w:name="market-positioning"/>
     <w:p>
       <w:pPr>
         <w:pStyle w:val="Heading3"/>
@@ -6588,8 +7006,8 @@
         </w:tc>
       </w:tr>
     </w:tbl>
-    <w:bookmarkEnd w:id="52"/>
-    <w:bookmarkStart w:id="53" w:name="value-proposition-for-fractional-cfos"/>
+    <w:bookmarkEnd w:id="54"/>
+    <w:bookmarkStart w:id="55" w:name="value-proposition-for-fractional-cfos"/>
     <w:p>
       <w:pPr>
         <w:pStyle w:val="Heading3"/>
@@ -6704,8 +7122,8 @@
         <w:t xml:space="preserve">- Professional liability insurance costs may be lower (reduced exposure)</w:t>
       </w:r>
     </w:p>
-    <w:bookmarkEnd w:id="53"/>
-    <w:bookmarkStart w:id="54" w:name="trust-signals"/>
+    <w:bookmarkEnd w:id="55"/>
+    <w:bookmarkStart w:id="56" w:name="trust-signals"/>
     <w:p>
       <w:pPr>
         <w:pStyle w:val="Heading3"/>
@@ -6781,9 +7199,9 @@
         </w:pict>
       </w:r>
     </w:p>
-    <w:bookmarkEnd w:id="54"/>
-    <w:bookmarkEnd w:id="55"/>
-    <w:bookmarkStart w:id="59" w:name="user-experience"/>
+    <w:bookmarkEnd w:id="56"/>
+    <w:bookmarkEnd w:id="57"/>
+    <w:bookmarkStart w:id="61" w:name="user-experience"/>
     <w:p>
       <w:pPr>
         <w:pStyle w:val="Heading2"/>
@@ -6792,7 +7210,7 @@
         <w:t xml:space="preserve">7. User Experience</w:t>
       </w:r>
     </w:p>
-    <w:bookmarkStart w:id="56" w:name="session-based-workflow"/>
+    <w:bookmarkStart w:id="58" w:name="session-based-workflow"/>
     <w:p>
       <w:pPr>
         <w:pStyle w:val="Heading3"/>
@@ -6929,8 +7347,8 @@
         <w:t xml:space="preserve">Users understand that closing the tab = data gone forever (ephemeral session).</w:t>
       </w:r>
     </w:p>
-    <w:bookmarkEnd w:id="56"/>
-    <w:bookmarkStart w:id="57" w:name="no-recall-previous-analysis-feature"/>
+    <w:bookmarkEnd w:id="58"/>
+    <w:bookmarkStart w:id="59" w:name="no-recall-previous-analysis-feature"/>
     <w:p>
       <w:pPr>
         <w:pStyle w:val="Heading3"/>
@@ -7050,8 +7468,8 @@
         <w:t xml:space="preserve">- Re-upload the same trial balance if re-analysis needed</w:t>
       </w:r>
     </w:p>
-    <w:bookmarkEnd w:id="57"/>
-    <w:bookmarkStart w:id="58" w:name="activity-history-metadata-only"/>
+    <w:bookmarkEnd w:id="59"/>
+    <w:bookmarkStart w:id="60" w:name="activity-history-metadata-only"/>
     <w:p>
       <w:pPr>
         <w:pStyle w:val="Heading3"/>
@@ -7193,9 +7611,9 @@
         </w:pict>
       </w:r>
     </w:p>
-    <w:bookmarkEnd w:id="58"/>
-    <w:bookmarkEnd w:id="59"/>
-    <w:bookmarkStart w:id="62" w:name="audit-trail"/>
+    <w:bookmarkEnd w:id="60"/>
+    <w:bookmarkEnd w:id="61"/>
+    <w:bookmarkStart w:id="64" w:name="audit-trail"/>
     <w:p>
       <w:pPr>
         <w:pStyle w:val="Heading2"/>
@@ -7204,7 +7622,7 @@
         <w:t xml:space="preserve">8. Audit Trail</w:t>
       </w:r>
     </w:p>
-    <w:bookmarkStart w:id="60" w:name="for-internal-audits"/>
+    <w:bookmarkStart w:id="62" w:name="for-internal-audits"/>
     <w:p>
       <w:pPr>
         <w:pStyle w:val="Heading3"/>
@@ -7298,8 +7716,8 @@
         <w:t xml:space="preserve">.</w:t>
       </w:r>
     </w:p>
-    <w:bookmarkEnd w:id="60"/>
-    <w:bookmarkStart w:id="61" w:name="for-regulatory-audits"/>
+    <w:bookmarkEnd w:id="62"/>
+    <w:bookmarkStart w:id="63" w:name="for-regulatory-audits"/>
     <w:p>
       <w:pPr>
         <w:pStyle w:val="Heading3"/>
@@ -7393,9 +7811,9 @@
         </w:pict>
       </w:r>
     </w:p>
-    <w:bookmarkEnd w:id="61"/>
-    <w:bookmarkEnd w:id="62"/>
-    <w:bookmarkStart w:id="66" w:name="limitations-and-trade-offs"/>
+    <w:bookmarkEnd w:id="63"/>
+    <w:bookmarkEnd w:id="64"/>
+    <w:bookmarkStart w:id="68" w:name="limitations-and-trade-offs"/>
     <w:p>
       <w:pPr>
         <w:pStyle w:val="Heading2"/>
@@ -7404,7 +7822,7 @@
         <w:t xml:space="preserve">9. Limitations and Trade-offs</w:t>
       </w:r>
     </w:p>
-    <w:bookmarkStart w:id="63" w:name="feature-limitations"/>
+    <w:bookmarkStart w:id="65" w:name="feature-limitations"/>
     <w:p>
       <w:pPr>
         <w:pStyle w:val="Heading3"/>
@@ -7497,8 +7915,8 @@
         <w:t xml:space="preserve">- Comparative analysis done manually by users via exported files</w:t>
       </w:r>
     </w:p>
-    <w:bookmarkEnd w:id="63"/>
-    <w:bookmarkStart w:id="64" w:name="performance-trade-offs"/>
+    <w:bookmarkEnd w:id="65"/>
+    <w:bookmarkStart w:id="66" w:name="performance-trade-offs"/>
     <w:p>
       <w:pPr>
         <w:pStyle w:val="Heading3"/>
@@ -7561,8 +7979,8 @@
         <w:t xml:space="preserve">- ⚠️ Re-upload required for re-analysis (cannot pull from cache)</w:t>
       </w:r>
     </w:p>
-    <w:bookmarkEnd w:id="64"/>
-    <w:bookmarkStart w:id="65" w:name="business-trade-offs"/>
+    <w:bookmarkEnd w:id="66"/>
+    <w:bookmarkStart w:id="67" w:name="business-trade-offs"/>
     <w:p>
       <w:pPr>
         <w:pStyle w:val="Heading3"/>
@@ -7672,9 +8090,9 @@
         </w:pict>
       </w:r>
     </w:p>
-    <w:bookmarkEnd w:id="65"/>
-    <w:bookmarkEnd w:id="66"/>
-    <w:bookmarkStart w:id="69" w:name="verification-and-assurance"/>
+    <w:bookmarkEnd w:id="67"/>
+    <w:bookmarkEnd w:id="68"/>
+    <w:bookmarkStart w:id="72" w:name="verification-and-assurance"/>
     <w:p>
       <w:pPr>
         <w:pStyle w:val="Heading2"/>
@@ -7683,7 +8101,7 @@
         <w:t xml:space="preserve">10. Verification and Assurance</w:t>
       </w:r>
     </w:p>
-    <w:bookmarkStart w:id="67" w:name="how-users-can-verify-zero-storage"/>
+    <w:bookmarkStart w:id="69" w:name="how-users-can-verify-zero-storage"/>
     <w:p>
       <w:pPr>
         <w:pStyle w:val="Heading3"/>
@@ -7888,14 +8306,475 @@
         <w:t xml:space="preserve">confirmation message after analysis</w:t>
       </w:r>
     </w:p>
-    <w:bookmarkEnd w:id="67"/>
-    <w:bookmarkStart w:id="68" w:name="third-party-validation"/>
+    <w:bookmarkEnd w:id="69"/>
+    <w:bookmarkStart w:id="70" w:name="Xc586de48b2e8a6cfb46edd45c420adc4ef52476"/>
     <w:p>
       <w:pPr>
         <w:pStyle w:val="Heading3"/>
       </w:pPr>
       <w:r>
-        <w:t xml:space="preserve">10.2 Third-Party Validation</w:t>
+        <w:t xml:space="preserve">10.2 Control Verification: Automated Safeguards</w:t>
+      </w:r>
+    </w:p>
+    <w:p>
+      <w:pPr>
+        <w:pStyle w:val="FirstParagraph"/>
+      </w:pPr>
+      <w:r>
+        <w:t xml:space="preserve">Paciolus enforces Zero-Storage and retention compliance through automated controls that run without manual intervention:</w:t>
+      </w:r>
+    </w:p>
+    <w:tbl>
+      <w:tblPr>
+        <w:tblStyle w:val="Table"/>
+        <w:tblW w:type="pct" w:w="5000"/>
+        <w:tblLayout w:type="fixed"/>
+        <w:tblLook w:firstRow="1" w:lastRow="0" w:firstColumn="0" w:lastColumn="0" w:noHBand="0" w:noVBand="0" w:val="0020"/>
+      </w:tblPr>
+      <w:tblGrid>
+        <w:gridCol w:w="2299"/>
+        <w:gridCol w:w="2810"/>
+        <w:gridCol w:w="2810"/>
+      </w:tblGrid>
+      <w:tr>
+        <w:trPr>
+          <w:tblHeader w:val="on"/>
+        </w:trPr>
+        <w:tc>
+          <w:tcPr/>
+          <w:p>
+            <w:pPr>
+              <w:pStyle w:val="Compact"/>
+            </w:pPr>
+            <w:r>
+              <w:t xml:space="preserve">Control</w:t>
+            </w:r>
+          </w:p>
+        </w:tc>
+        <w:tc>
+          <w:tcPr/>
+          <w:p>
+            <w:pPr>
+              <w:pStyle w:val="Compact"/>
+            </w:pPr>
+            <w:r>
+              <w:t xml:space="preserve">Mechanism</w:t>
+            </w:r>
+          </w:p>
+        </w:tc>
+        <w:tc>
+          <w:tcPr/>
+          <w:p>
+            <w:pPr>
+              <w:pStyle w:val="Compact"/>
+            </w:pPr>
+            <w:r>
+              <w:t xml:space="preserve">Frequency</w:t>
+            </w:r>
+          </w:p>
+        </w:tc>
+      </w:tr>
+      <w:tr>
+        <w:tc>
+          <w:tcPr/>
+          <w:p>
+            <w:pPr>
+              <w:pStyle w:val="Compact"/>
+            </w:pPr>
+            <w:r>
+              <w:rPr>
+                <w:b/>
+                <w:bCs/>
+              </w:rPr>
+              <w:t xml:space="preserve">Retention cleanup</w:t>
+            </w:r>
+          </w:p>
+        </w:tc>
+        <w:tc>
+          <w:tcPr/>
+          <w:p>
+            <w:pPr>
+              <w:pStyle w:val="Compact"/>
+            </w:pPr>
+            <w:r>
+              <w:t xml:space="preserve">Soft-archives activity logs and diagnostic summaries exceeding the 365-day retention window via</w:t>
+            </w:r>
+            <w:r>
+              <w:t xml:space="preserve"> </w:t>
+            </w:r>
+            <w:r>
+              <w:rPr>
+                <w:rStyle w:val="VerbatimChar"/>
+              </w:rPr>
+              <w:t xml:space="preserve">archived_at</w:t>
+            </w:r>
+            <w:r>
+              <w:t xml:space="preserve"> </w:t>
+            </w:r>
+            <w:r>
+              <w:t xml:space="preserve">timestamp</w:t>
+            </w:r>
+          </w:p>
+        </w:tc>
+        <w:tc>
+          <w:tcPr/>
+          <w:p>
+            <w:pPr>
+              <w:pStyle w:val="Compact"/>
+            </w:pPr>
+            <w:r>
+              <w:t xml:space="preserve">Periodic (configurable interval)</w:t>
+            </w:r>
+          </w:p>
+        </w:tc>
+      </w:tr>
+      <w:tr>
+        <w:tc>
+          <w:tcPr/>
+          <w:p>
+            <w:pPr>
+              <w:pStyle w:val="Compact"/>
+            </w:pPr>
+            <w:r>
+              <w:rPr>
+                <w:b/>
+                <w:bCs/>
+              </w:rPr>
+              <w:t xml:space="preserve">Tool session sanitization</w:t>
+            </w:r>
+          </w:p>
+        </w:tc>
+        <w:tc>
+          <w:tcPr/>
+          <w:p>
+            <w:pPr>
+              <w:pStyle w:val="Compact"/>
+            </w:pPr>
+            <w:r>
+              <w:t xml:space="preserve">Financial key stripping (allowlist filter) before every DB write; bulk TTL cleanup of expired sessions on server startup</w:t>
+            </w:r>
+          </w:p>
+        </w:tc>
+        <w:tc>
+          <w:tcPr/>
+          <w:p>
+            <w:pPr>
+              <w:pStyle w:val="Compact"/>
+            </w:pPr>
+            <w:r>
+              <w:t xml:space="preserve">Every session write + every server start</w:t>
+            </w:r>
+          </w:p>
+        </w:tc>
+      </w:tr>
+      <w:tr>
+        <w:tc>
+          <w:tcPr/>
+          <w:p>
+            <w:pPr>
+              <w:pStyle w:val="Compact"/>
+            </w:pPr>
+            <w:r>
+              <w:rPr>
+                <w:b/>
+                <w:bCs/>
+              </w:rPr>
+              <w:t xml:space="preserve">Memory cleanup</w:t>
+            </w:r>
+          </w:p>
+        </w:tc>
+        <w:tc>
+          <w:tcPr/>
+          <w:p>
+            <w:pPr>
+              <w:pStyle w:val="Compact"/>
+            </w:pPr>
+            <w:r>
+              <w:rPr>
+                <w:rStyle w:val="VerbatimChar"/>
+              </w:rPr>
+              <w:t xml:space="preserve">memory_cleanup()</w:t>
+            </w:r>
+            <w:r>
+              <w:t xml:space="preserve"> </w:t>
+            </w:r>
+            <w:r>
+              <w:t xml:space="preserve">context manager calls</w:t>
+            </w:r>
+            <w:r>
+              <w:t xml:space="preserve"> </w:t>
+            </w:r>
+            <w:r>
+              <w:rPr>
+                <w:rStyle w:val="VerbatimChar"/>
+              </w:rPr>
+              <w:t xml:space="preserve">gc.collect()</w:t>
+            </w:r>
+            <w:r>
+              <w:t xml:space="preserve"> </w:t>
+            </w:r>
+            <w:r>
+              <w:t xml:space="preserve">in a</w:t>
+            </w:r>
+            <w:r>
+              <w:t xml:space="preserve"> </w:t>
+            </w:r>
+            <w:r>
+              <w:rPr>
+                <w:rStyle w:val="VerbatimChar"/>
+              </w:rPr>
+              <w:t xml:space="preserve">finally</w:t>
+            </w:r>
+            <w:r>
+              <w:t xml:space="preserve"> </w:t>
+            </w:r>
+            <w:r>
+              <w:t xml:space="preserve">block on all file upload routes</w:t>
+            </w:r>
+          </w:p>
+        </w:tc>
+        <w:tc>
+          <w:tcPr/>
+          <w:p>
+            <w:pPr>
+              <w:pStyle w:val="Compact"/>
+            </w:pPr>
+            <w:r>
+              <w:t xml:space="preserve">Every file upload request</w:t>
+            </w:r>
+          </w:p>
+        </w:tc>
+      </w:tr>
+      <w:tr>
+        <w:tc>
+          <w:tcPr/>
+          <w:p>
+            <w:pPr>
+              <w:pStyle w:val="Compact"/>
+            </w:pPr>
+            <w:r>
+              <w:rPr>
+                <w:b/>
+                <w:bCs/>
+              </w:rPr>
+              <w:t xml:space="preserve">ORM deletion guard</w:t>
+            </w:r>
+          </w:p>
+        </w:tc>
+        <w:tc>
+          <w:tcPr/>
+          <w:p>
+            <w:pPr>
+              <w:pStyle w:val="Compact"/>
+            </w:pPr>
+            <w:r>
+              <w:rPr>
+                <w:rStyle w:val="VerbatimChar"/>
+              </w:rPr>
+              <w:t xml:space="preserve">before_flush</w:t>
+            </w:r>
+            <w:r>
+              <w:t xml:space="preserve"> </w:t>
+            </w:r>
+            <w:r>
+              <w:t xml:space="preserve">event listener raises</w:t>
+            </w:r>
+            <w:r>
+              <w:t xml:space="preserve"> </w:t>
+            </w:r>
+            <w:r>
+              <w:rPr>
+                <w:rStyle w:val="VerbatimChar"/>
+              </w:rPr>
+              <w:t xml:space="preserve">AuditImmutabilityError</w:t>
+            </w:r>
+            <w:r>
+              <w:t xml:space="preserve"> </w:t>
+            </w:r>
+            <w:r>
+              <w:t xml:space="preserve">on hard-delete of 5 audit-sensitive tables</w:t>
+            </w:r>
+          </w:p>
+        </w:tc>
+        <w:tc>
+          <w:tcPr/>
+          <w:p>
+            <w:pPr>
+              <w:pStyle w:val="Compact"/>
+            </w:pPr>
+            <w:r>
+              <w:t xml:space="preserve">Every database transaction</w:t>
+            </w:r>
+          </w:p>
+        </w:tc>
+      </w:tr>
+      <w:tr>
+        <w:tc>
+          <w:tcPr/>
+          <w:p>
+            <w:pPr>
+              <w:pStyle w:val="Compact"/>
+            </w:pPr>
+            <w:r>
+              <w:rPr>
+                <w:b/>
+                <w:bCs/>
+              </w:rPr>
+              <w:t xml:space="preserve">Sentry body stripping</w:t>
+            </w:r>
+          </w:p>
+        </w:tc>
+        <w:tc>
+          <w:tcPr/>
+          <w:p>
+            <w:pPr>
+              <w:pStyle w:val="Compact"/>
+            </w:pPr>
+            <w:r>
+              <w:rPr>
+                <w:rStyle w:val="VerbatimChar"/>
+              </w:rPr>
+              <w:t xml:space="preserve">before_send</w:t>
+            </w:r>
+            <w:r>
+              <w:t xml:space="preserve"> </w:t>
+            </w:r>
+            <w:r>
+              <w:t xml:space="preserve">hook removes</w:t>
+            </w:r>
+            <w:r>
+              <w:t xml:space="preserve"> </w:t>
+            </w:r>
+            <w:r>
+              <w:rPr>
+                <w:rStyle w:val="VerbatimChar"/>
+              </w:rPr>
+              <w:t xml:space="preserve">event["request"]["data"]</w:t>
+            </w:r>
+            <w:r>
+              <w:t xml:space="preserve"> </w:t>
+            </w:r>
+            <w:r>
+              <w:t xml:space="preserve">from all error reports sent to Sentry</w:t>
+            </w:r>
+          </w:p>
+        </w:tc>
+        <w:tc>
+          <w:tcPr/>
+          <w:p>
+            <w:pPr>
+              <w:pStyle w:val="Compact"/>
+            </w:pPr>
+            <w:r>
+              <w:t xml:space="preserve">Every Sentry event</w:t>
+            </w:r>
+          </w:p>
+        </w:tc>
+      </w:tr>
+      <w:tr>
+        <w:tc>
+          <w:tcPr/>
+          <w:p>
+            <w:pPr>
+              <w:pStyle w:val="Compact"/>
+            </w:pPr>
+            <w:r>
+              <w:rPr>
+                <w:b/>
+                <w:bCs/>
+              </w:rPr>
+              <w:t xml:space="preserve">Accounting Policy Guard</w:t>
+            </w:r>
+          </w:p>
+        </w:tc>
+        <w:tc>
+          <w:tcPr/>
+          <w:p>
+            <w:pPr>
+              <w:pStyle w:val="Compact"/>
+            </w:pPr>
+            <w:r>
+              <w:t xml:space="preserve">5 AST-based invariant checkers enforce monetary precision, deletion prevention, contract fields, adjustment gating, and framework metadata in CI</w:t>
+            </w:r>
+          </w:p>
+        </w:tc>
+        <w:tc>
+          <w:tcPr/>
+          <w:p>
+            <w:pPr>
+              <w:pStyle w:val="Compact"/>
+            </w:pPr>
+            <w:r>
+              <w:t xml:space="preserve">Every CI pipeline run</w:t>
+            </w:r>
+          </w:p>
+        </w:tc>
+      </w:tr>
+    </w:tbl>
+    <w:p>
+      <w:pPr>
+        <w:pStyle w:val="BodyText"/>
+      </w:pPr>
+      <w:r>
+        <w:t xml:space="preserve">These controls are independently verifiable by inspecting the codebase (</w:t>
+      </w:r>
+      <w:r>
+        <w:rPr>
+          <w:rStyle w:val="VerbatimChar"/>
+        </w:rPr>
+        <w:t xml:space="preserve">backend/shared/soft_delete.py</w:t>
+      </w:r>
+      <w:r>
+        <w:t xml:space="preserve">,</w:t>
+      </w:r>
+      <w:r>
+        <w:t xml:space="preserve"> </w:t>
+      </w:r>
+      <w:r>
+        <w:rPr>
+          <w:rStyle w:val="VerbatimChar"/>
+        </w:rPr>
+        <w:t xml:space="preserve">backend/shared/helpers.py</w:t>
+      </w:r>
+      <w:r>
+        <w:t xml:space="preserve">,</w:t>
+      </w:r>
+      <w:r>
+        <w:t xml:space="preserve"> </w:t>
+      </w:r>
+      <w:r>
+        <w:rPr>
+          <w:rStyle w:val="VerbatimChar"/>
+        </w:rPr>
+        <w:t xml:space="preserve">backend/main.py</w:t>
+      </w:r>
+      <w:r>
+        <w:t xml:space="preserve"> </w:t>
+      </w:r>
+      <w:r>
+        <w:t xml:space="preserve">lifespan,</w:t>
+      </w:r>
+      <w:r>
+        <w:t xml:space="preserve"> </w:t>
+      </w:r>
+      <w:r>
+        <w:rPr>
+          <w:rStyle w:val="VerbatimChar"/>
+        </w:rPr>
+        <w:t xml:space="preserve">.github/workflows/</w:t>
+      </w:r>
+      <w:r>
+        <w:t xml:space="preserve">).</w:t>
+      </w:r>
+    </w:p>
+    <w:bookmarkEnd w:id="70"/>
+    <w:bookmarkStart w:id="71" w:name="third-party-validation"/>
+    <w:p>
+      <w:pPr>
+        <w:pStyle w:val="Heading3"/>
+      </w:pPr>
+      <w:r>
+        <w:t xml:space="preserve">10.3 Third-Party Validation</w:t>
       </w:r>
     </w:p>
     <w:p>
@@ -7965,9 +8844,9 @@
         </w:pict>
       </w:r>
     </w:p>
-    <w:bookmarkEnd w:id="68"/>
-    <w:bookmarkEnd w:id="69"/>
-    <w:bookmarkStart w:id="70" w:name="conclusion"/>
+    <w:bookmarkEnd w:id="71"/>
+    <w:bookmarkEnd w:id="72"/>
+    <w:bookmarkStart w:id="73" w:name="conclusion"/>
     <w:p>
       <w:pPr>
         <w:pStyle w:val="Heading2"/>
@@ -8118,8 +8997,8 @@
         </w:pict>
       </w:r>
     </w:p>
-    <w:bookmarkEnd w:id="70"/>
-    <w:bookmarkStart w:id="74" w:name="appendices"/>
+    <w:bookmarkEnd w:id="73"/>
+    <w:bookmarkStart w:id="77" w:name="appendices"/>
     <w:p>
       <w:pPr>
         <w:pStyle w:val="Heading2"/>
@@ -8128,7 +9007,7 @@
         <w:t xml:space="preserve">Appendices</w:t>
       </w:r>
     </w:p>
-    <w:bookmarkStart w:id="71" w:name="appendix-a-glossary"/>
+    <w:bookmarkStart w:id="74" w:name="appendix-a-glossary"/>
     <w:p>
       <w:pPr>
         <w:pStyle w:val="Heading3"/>
@@ -8344,8 +9223,8 @@
         </w:tc>
       </w:tr>
     </w:tbl>
-    <w:bookmarkEnd w:id="71"/>
-    <w:bookmarkStart w:id="72" w:name="appendix-b-references"/>
+    <w:bookmarkEnd w:id="74"/>
+    <w:bookmarkStart w:id="75" w:name="appendix-b-references"/>
     <w:p>
       <w:pPr>
         <w:pStyle w:val="Heading3"/>
@@ -8414,8 +9293,8 @@
         <w:t xml:space="preserve">pandas Documentation: https://pandas.pydata.org/</w:t>
       </w:r>
     </w:p>
-    <w:bookmarkEnd w:id="72"/>
-    <w:bookmarkStart w:id="73" w:name="appendix-c-contact"/>
+    <w:bookmarkEnd w:id="75"/>
+    <w:bookmarkStart w:id="76" w:name="appendix-c-contact"/>
     <w:p>
       <w:pPr>
         <w:pStyle w:val="Heading3"/>
@@ -8587,6 +9466,52 @@
               <w:pStyle w:val="Compact"/>
             </w:pPr>
             <w:r>
+              <w:t xml:space="preserve">2.1</w:t>
+            </w:r>
+          </w:p>
+        </w:tc>
+        <w:tc>
+          <w:tcPr/>
+          <w:p>
+            <w:pPr>
+              <w:pStyle w:val="Compact"/>
+            </w:pPr>
+            <w:r>
+              <w:t xml:space="preserve">2026-02-26</w:t>
+            </w:r>
+          </w:p>
+        </w:tc>
+        <w:tc>
+          <w:tcPr/>
+          <w:p>
+            <w:pPr>
+              <w:pStyle w:val="Compact"/>
+            </w:pPr>
+            <w:r>
+              <w:t xml:space="preserve">CTO</w:t>
+            </w:r>
+          </w:p>
+        </w:tc>
+        <w:tc>
+          <w:tcPr/>
+          <w:p>
+            <w:pPr>
+              <w:pStyle w:val="Compact"/>
+            </w:pPr>
+            <w:r>
+              <w:t xml:space="preserve">Consistency pass: Terminology Clarity box (Section 1.3), Scope Boundaries preamble (Section 5), Control Verification automated safeguards table (Section 10.2), cross-doc retention alignment verified</w:t>
+            </w:r>
+          </w:p>
+        </w:tc>
+      </w:tr>
+      <w:tr>
+        <w:tc>
+          <w:tcPr/>
+          <w:p>
+            <w:pPr>
+              <w:pStyle w:val="Compact"/>
+            </w:pPr>
+            <w:r>
               <w:t xml:space="preserve">2.0</w:t>
             </w:r>
           </w:p>
@@ -8737,9 +9662,9 @@
         <w:t xml:space="preserve">Paciolus — Zero-Storage Trial Balance Diagnostic Intelligence</w:t>
       </w:r>
     </w:p>
-    <w:bookmarkEnd w:id="73"/>
-    <w:bookmarkEnd w:id="74"/>
-    <w:bookmarkEnd w:id="75"/>
+    <w:bookmarkEnd w:id="76"/>
+    <w:bookmarkEnd w:id="77"/>
+    <w:bookmarkEnd w:id="78"/>
     <w:sectPr>
       <w:footnotePr>
         <w:numRestart w:val="eachSect"/>

</xml_diff>